<commit_message>
semana 3 - dia 2
</commit_message>
<xml_diff>
--- a/Semana 3/PreguntasSemana03_OdraudeMendezAguirre.docx
+++ b/Semana 3/PreguntasSemana03_OdraudeMendezAguirre.docx
@@ -10,6 +10,7 @@
           <w:docPartUnique/>
         </w:docPartObj>
       </w:sdtPr>
+      <w:sdtEndPr/>
       <w:sdtContent>
         <w:p>
           <w:pPr>
@@ -148,6 +149,7 @@
                                       <w:calendar w:val="gregorian"/>
                                     </w:date>
                                   </w:sdtPr>
+                                  <w:sdtEndPr/>
                                   <w:sdtContent>
                                     <w:p>
                                       <w:pPr>
@@ -3689,6 +3691,7 @@
                                     <w:dataBinding w:prefixMappings="xmlns:ns0='http://purl.org/dc/elements/1.1/' xmlns:ns1='http://schemas.openxmlformats.org/package/2006/metadata/core-properties' " w:xpath="/ns1:coreProperties[1]/ns0:creator[1]" w:storeItemID="{6C3C8BC8-F283-45AE-878A-BAB7291924A1}"/>
                                     <w:text/>
                                   </w:sdtPr>
+                                  <w:sdtEndPr/>
                                   <w:sdtContent>
                                     <w:r>
                                       <w:rPr>
@@ -3720,6 +3723,7 @@
                                     <w:dataBinding w:prefixMappings="xmlns:ns0='http://schemas.openxmlformats.org/officeDocument/2006/extended-properties' " w:xpath="/ns0:Properties[1]/ns0:Company[1]" w:storeItemID="{6668398D-A668-4E3E-A5EB-62B293D839F1}"/>
                                     <w:text/>
                                   </w:sdtPr>
+                                  <w:sdtEndPr/>
                                   <w:sdtContent>
                                     <w:r>
                                       <w:rPr>
@@ -3927,6 +3931,7 @@
                                     <w:dataBinding w:prefixMappings="xmlns:ns0='http://purl.org/dc/elements/1.1/' xmlns:ns1='http://schemas.openxmlformats.org/package/2006/metadata/core-properties' " w:xpath="/ns1:coreProperties[1]/ns0:title[1]" w:storeItemID="{6C3C8BC8-F283-45AE-878A-BAB7291924A1}"/>
                                     <w:text/>
                                   </w:sdtPr>
+                                  <w:sdtEndPr/>
                                   <w:sdtContent>
                                     <w:r>
                                       <w:rPr>
@@ -3935,7 +3940,7 @@
                                         <w:sz w:val="72"/>
                                         <w:szCs w:val="72"/>
                                       </w:rPr>
-                                      <w:t xml:space="preserve">Preguntas de examen </w:t>
+                                      <w:t>Preguntas de examen</w:t>
                                     </w:r>
                                   </w:sdtContent>
                                 </w:sdt>
@@ -3962,6 +3967,7 @@
                                     <w:dataBinding w:prefixMappings="xmlns:ns0='http://purl.org/dc/elements/1.1/' xmlns:ns1='http://schemas.openxmlformats.org/package/2006/metadata/core-properties' " w:xpath="/ns1:coreProperties[1]/ns0:subject[1]" w:storeItemID="{6C3C8BC8-F283-45AE-878A-BAB7291924A1}"/>
                                     <w:text/>
                                   </w:sdtPr>
+                                  <w:sdtEndPr/>
                                   <w:sdtContent>
                                     <w:r>
                                       <w:rPr>
@@ -3969,7 +3975,7 @@
                                         <w:sz w:val="36"/>
                                         <w:szCs w:val="36"/>
                                       </w:rPr>
-                                      <w:t xml:space="preserve">Semana N°3 Academia Java </w:t>
+                                      <w:t>Semana N°3 Academia Java</w:t>
                                     </w:r>
                                   </w:sdtContent>
                                 </w:sdt>
@@ -3996,6 +4002,10 @@
               </mc:Choice>
               <mc:Fallback>
                 <w:pict>
+                  <v:shapetype id="_x0000_t202" coordsize="21600,21600" o:spt="202" path="m,l,21600r21600,l21600,xe">
+                    <v:stroke joinstyle="miter"/>
+                    <v:path gradientshapeok="t" o:connecttype="rect"/>
+                  </v:shapetype>
                   <v:shape id="Cuadro de texto 1" o:spid="_x0000_s1056" type="#_x0000_t202" style="position:absolute;margin-left:0;margin-top:0;width:4in;height:84.25pt;z-index:251660288;visibility:visible;mso-wrap-style:square;mso-width-percent:450;mso-height-percent:0;mso-left-percent:420;mso-top-percent:175;mso-wrap-distance-left:9pt;mso-wrap-distance-top:0;mso-wrap-distance-right:9pt;mso-wrap-distance-bottom:0;mso-position-horizontal-relative:page;mso-position-vertical-relative:page;mso-width-percent:450;mso-height-percent:0;mso-left-percent:420;mso-top-percent:175;mso-width-relative:page;mso-height-relative:margin;v-text-anchor:top" o:gfxdata="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" filled="f" stroked="f" strokeweight=".5pt">
                     <v:textbox style="mso-fit-shape-to-text:t" inset="0,0,0,0">
                       <w:txbxContent>
@@ -4022,6 +4032,7 @@
                               <w:dataBinding w:prefixMappings="xmlns:ns0='http://purl.org/dc/elements/1.1/' xmlns:ns1='http://schemas.openxmlformats.org/package/2006/metadata/core-properties' " w:xpath="/ns1:coreProperties[1]/ns0:title[1]" w:storeItemID="{6C3C8BC8-F283-45AE-878A-BAB7291924A1}"/>
                               <w:text/>
                             </w:sdtPr>
+                            <w:sdtEndPr/>
                             <w:sdtContent>
                               <w:r>
                                 <w:rPr>
@@ -4030,7 +4041,7 @@
                                   <w:sz w:val="72"/>
                                   <w:szCs w:val="72"/>
                                 </w:rPr>
-                                <w:t xml:space="preserve">Preguntas de examen </w:t>
+                                <w:t>Preguntas de examen</w:t>
                               </w:r>
                             </w:sdtContent>
                           </w:sdt>
@@ -4057,6 +4068,7 @@
                               <w:dataBinding w:prefixMappings="xmlns:ns0='http://purl.org/dc/elements/1.1/' xmlns:ns1='http://schemas.openxmlformats.org/package/2006/metadata/core-properties' " w:xpath="/ns1:coreProperties[1]/ns0:subject[1]" w:storeItemID="{6C3C8BC8-F283-45AE-878A-BAB7291924A1}"/>
                               <w:text/>
                             </w:sdtPr>
+                            <w:sdtEndPr/>
                             <w:sdtContent>
                               <w:r>
                                 <w:rPr>
@@ -4064,7 +4076,7 @@
                                   <w:sz w:val="36"/>
                                   <w:szCs w:val="36"/>
                                 </w:rPr>
-                                <w:t xml:space="preserve">Semana N°3 Academia Java </w:t>
+                                <w:t>Semana N°3 Academia Java</w:t>
                               </w:r>
                             </w:sdtContent>
                           </w:sdt>
@@ -4254,8 +4266,9 @@
       <w:r>
         <w:t>, es decir, cambiamos la base de nuestro Branch, de un commit a otro, haciendo parecer que nosotros creamos ese Branch desde un commit diferente.</w:t>
       </w:r>
-      <w:bookmarkStart w:id="0" w:name="_GoBack"/>
-      <w:bookmarkEnd w:id="0"/>
+      <w:r>
+        <w:t xml:space="preserve"> El caso mas usual es cuando se trabaja en una rama y la rama principal avanza en el proyecto, para ir a la par con la rama principal sin perder el historial de commits de la rama que se esta desarrollando, se usa el rebase, y así, pareciera que hubieras estado trabajando en la versión mas reciente de la rama principal, evitando errores a la hora de realizar un merge de las ramas.</w:t>
+      </w:r>
     </w:p>
     <w:p>
       <w:r>
@@ -4304,6 +4317,591 @@
           </wp:inline>
         </w:drawing>
       </w:r>
+    </w:p>
+    <w:p>
+      <w:pPr>
+        <w:pStyle w:val="Subttulo"/>
+      </w:pPr>
+      <w:r>
+        <w:t>StaSh</w:t>
+      </w:r>
+    </w:p>
+    <w:p>
+      <w:r>
+        <w:t>El comando git stash, almacena los cambios realizados temporalmente para que puedas trabajar en otra cosa, para mas tarde, aplicar los cambios correspondientes, este comando es útil cuando necesitamos cambiar de contexto rápidamente pero aun no hemos terminado y no estamos listos para confirmar los cambios.</w:t>
+      </w:r>
+    </w:p>
+    <w:p>
+      <w:r>
+        <w:rPr>
+          <w:noProof/>
+        </w:rPr>
+        <w:drawing>
+          <wp:inline distT="0" distB="0" distL="0" distR="0" wp14:anchorId="495ECE7B" wp14:editId="276113A6">
+            <wp:extent cx="3442512" cy="2318919"/>
+            <wp:effectExtent l="0" t="0" r="5715" b="5715"/>
+            <wp:docPr id="11" name="Imagen 11"/>
+            <wp:cNvGraphicFramePr>
+              <a:graphicFrameLocks xmlns:a="http://schemas.openxmlformats.org/drawingml/2006/main" noChangeAspect="1"/>
+            </wp:cNvGraphicFramePr>
+            <a:graphic xmlns:a="http://schemas.openxmlformats.org/drawingml/2006/main">
+              <a:graphicData uri="http://schemas.openxmlformats.org/drawingml/2006/picture">
+                <pic:pic xmlns:pic="http://schemas.openxmlformats.org/drawingml/2006/picture">
+                  <pic:nvPicPr>
+                    <pic:cNvPr id="1" name=""/>
+                    <pic:cNvPicPr/>
+                  </pic:nvPicPr>
+                  <pic:blipFill rotWithShape="1">
+                    <a:blip r:embed="rId8"/>
+                    <a:srcRect l="19813" t="34319" r="61411" b="20681"/>
+                    <a:stretch/>
+                  </pic:blipFill>
+                  <pic:spPr bwMode="auto">
+                    <a:xfrm>
+                      <a:off x="0" y="0"/>
+                      <a:ext cx="3471099" cy="2338175"/>
+                    </a:xfrm>
+                    <a:prstGeom prst="rect">
+                      <a:avLst/>
+                    </a:prstGeom>
+                    <a:ln>
+                      <a:noFill/>
+                    </a:ln>
+                    <a:extLst>
+                      <a:ext uri="{53640926-AAD7-44D8-BBD7-CCE9431645EC}">
+                        <a14:shadowObscured xmlns:a14="http://schemas.microsoft.com/office/drawing/2010/main"/>
+                      </a:ext>
+                    </a:extLst>
+                  </pic:spPr>
+                </pic:pic>
+              </a:graphicData>
+            </a:graphic>
+          </wp:inline>
+        </w:drawing>
+      </w:r>
+    </w:p>
+    <w:p>
+      <w:pPr>
+        <w:pStyle w:val="Subttulo"/>
+      </w:pPr>
+      <w:r>
+        <w:lastRenderedPageBreak/>
+        <w:t>clean</w:t>
+      </w:r>
+    </w:p>
+    <w:p>
+      <w:r>
+        <w:t xml:space="preserve">El comando git clean eliminara </w:t>
+      </w:r>
+      <w:proofErr w:type="gramStart"/>
+      <w:r>
+        <w:t>los archivo</w:t>
+      </w:r>
+      <w:proofErr w:type="gramEnd"/>
+      <w:r>
+        <w:t xml:space="preserve"> “untracked” </w:t>
+      </w:r>
+      <w:r>
+        <w:t>en nuestro repositorio, utilizando git status podemos ver los archivos que no llevan un seguimiento, y podemos utilizar git clean -n para simular y ver que archivos se van a eliminar si utilizas el comando clean.</w:t>
+      </w:r>
+    </w:p>
+    <w:p>
+      <w:r>
+        <w:rPr>
+          <w:noProof/>
+        </w:rPr>
+        <w:drawing>
+          <wp:inline distT="0" distB="0" distL="0" distR="0" wp14:anchorId="591EA58A" wp14:editId="328811FA">
+            <wp:extent cx="2295375" cy="621792"/>
+            <wp:effectExtent l="0" t="0" r="0" b="6985"/>
+            <wp:docPr id="36" name="Imagen 36"/>
+            <wp:cNvGraphicFramePr>
+              <a:graphicFrameLocks xmlns:a="http://schemas.openxmlformats.org/drawingml/2006/main" noChangeAspect="1"/>
+            </wp:cNvGraphicFramePr>
+            <a:graphic xmlns:a="http://schemas.openxmlformats.org/drawingml/2006/main">
+              <a:graphicData uri="http://schemas.openxmlformats.org/drawingml/2006/picture">
+                <pic:pic xmlns:pic="http://schemas.openxmlformats.org/drawingml/2006/picture">
+                  <pic:nvPicPr>
+                    <pic:cNvPr id="1" name=""/>
+                    <pic:cNvPicPr/>
+                  </pic:nvPicPr>
+                  <pic:blipFill rotWithShape="1">
+                    <a:blip r:embed="rId9"/>
+                    <a:srcRect l="20586" t="38257" r="69740" b="52421"/>
+                    <a:stretch/>
+                  </pic:blipFill>
+                  <pic:spPr bwMode="auto">
+                    <a:xfrm>
+                      <a:off x="0" y="0"/>
+                      <a:ext cx="2357029" cy="638493"/>
+                    </a:xfrm>
+                    <a:prstGeom prst="rect">
+                      <a:avLst/>
+                    </a:prstGeom>
+                    <a:ln>
+                      <a:noFill/>
+                    </a:ln>
+                    <a:extLst>
+                      <a:ext uri="{53640926-AAD7-44D8-BBD7-CCE9431645EC}">
+                        <a14:shadowObscured xmlns:a14="http://schemas.microsoft.com/office/drawing/2010/main"/>
+                      </a:ext>
+                    </a:extLst>
+                  </pic:spPr>
+                </pic:pic>
+              </a:graphicData>
+            </a:graphic>
+          </wp:inline>
+        </w:drawing>
+      </w:r>
+    </w:p>
+    <w:p>
+      <w:pPr>
+        <w:pStyle w:val="Subttulo"/>
+      </w:pPr>
+      <w:r>
+        <w:t>cherry pick</w:t>
+      </w:r>
+    </w:p>
+    <w:p>
+      <w:r>
+        <w:t>El comando cherry pick nos sirve cuando en una rama se realiza un commit y nosotros en otra rama hacemos uso de dichos cambios, aunque no es muy recomendable por que puede causar duplicidad en los commits, pero es muy útil cuando se necesitan los cambios de un miembro del equipo en un proyecto distribuido.</w:t>
+      </w:r>
+    </w:p>
+    <w:p>
+      <w:r>
+        <w:t>Tenemos un ejemplo donde hay cambios en una rama subyacente a la rama principal</w:t>
+      </w:r>
+      <w:r>
+        <w:br/>
+      </w:r>
+      <w:r>
+        <w:rPr>
+          <w:noProof/>
+        </w:rPr>
+        <w:drawing>
+          <wp:inline distT="0" distB="0" distL="0" distR="0">
+            <wp:extent cx="3086531" cy="905001"/>
+            <wp:effectExtent l="0" t="0" r="0" b="9525"/>
+            <wp:docPr id="37" name="Imagen 37" descr="Recorte de pantalla"/>
+            <wp:cNvGraphicFramePr>
+              <a:graphicFrameLocks xmlns:a="http://schemas.openxmlformats.org/drawingml/2006/main" noChangeAspect="1"/>
+            </wp:cNvGraphicFramePr>
+            <a:graphic xmlns:a="http://schemas.openxmlformats.org/drawingml/2006/main">
+              <a:graphicData uri="http://schemas.openxmlformats.org/drawingml/2006/picture">
+                <pic:pic xmlns:pic="http://schemas.openxmlformats.org/drawingml/2006/picture">
+                  <pic:nvPicPr>
+                    <pic:cNvPr id="37" name="A40DD2.tmp"/>
+                    <pic:cNvPicPr/>
+                  </pic:nvPicPr>
+                  <pic:blipFill>
+                    <a:blip r:embed="rId10">
+                      <a:extLst>
+                        <a:ext uri="{28A0092B-C50C-407E-A947-70E740481C1C}">
+                          <a14:useLocalDpi xmlns:a14="http://schemas.microsoft.com/office/drawing/2010/main" val="0"/>
+                        </a:ext>
+                      </a:extLst>
+                    </a:blip>
+                    <a:stretch>
+                      <a:fillRect/>
+                    </a:stretch>
+                  </pic:blipFill>
+                  <pic:spPr>
+                    <a:xfrm>
+                      <a:off x="0" y="0"/>
+                      <a:ext cx="3086531" cy="905001"/>
+                    </a:xfrm>
+                    <a:prstGeom prst="rect">
+                      <a:avLst/>
+                    </a:prstGeom>
+                  </pic:spPr>
+                </pic:pic>
+              </a:graphicData>
+            </a:graphic>
+          </wp:inline>
+        </w:drawing>
+      </w:r>
+    </w:p>
+    <w:p>
+      <w:r>
+        <w:t>Si quisiéramos tener los cambios de feature en la rama main para crear un Branch, podríamos hacer lo siguiente</w:t>
+      </w:r>
+      <w:r>
+        <w:br/>
+      </w:r>
+      <w:r>
+        <w:rPr>
+          <w:noProof/>
+        </w:rPr>
+        <w:drawing>
+          <wp:inline distT="0" distB="0" distL="0" distR="0">
+            <wp:extent cx="2181529" cy="562053"/>
+            <wp:effectExtent l="0" t="0" r="9525" b="9525"/>
+            <wp:docPr id="38" name="Imagen 38" descr="Recorte de pantalla"/>
+            <wp:cNvGraphicFramePr>
+              <a:graphicFrameLocks xmlns:a="http://schemas.openxmlformats.org/drawingml/2006/main" noChangeAspect="1"/>
+            </wp:cNvGraphicFramePr>
+            <a:graphic xmlns:a="http://schemas.openxmlformats.org/drawingml/2006/main">
+              <a:graphicData uri="http://schemas.openxmlformats.org/drawingml/2006/picture">
+                <pic:pic xmlns:pic="http://schemas.openxmlformats.org/drawingml/2006/picture">
+                  <pic:nvPicPr>
+                    <pic:cNvPr id="38" name="A40A4CF.tmp"/>
+                    <pic:cNvPicPr/>
+                  </pic:nvPicPr>
+                  <pic:blipFill>
+                    <a:blip r:embed="rId11">
+                      <a:extLst>
+                        <a:ext uri="{28A0092B-C50C-407E-A947-70E740481C1C}">
+                          <a14:useLocalDpi xmlns:a14="http://schemas.microsoft.com/office/drawing/2010/main" val="0"/>
+                        </a:ext>
+                      </a:extLst>
+                    </a:blip>
+                    <a:stretch>
+                      <a:fillRect/>
+                    </a:stretch>
+                  </pic:blipFill>
+                  <pic:spPr>
+                    <a:xfrm>
+                      <a:off x="0" y="0"/>
+                      <a:ext cx="2181529" cy="562053"/>
+                    </a:xfrm>
+                    <a:prstGeom prst="rect">
+                      <a:avLst/>
+                    </a:prstGeom>
+                  </pic:spPr>
+                </pic:pic>
+              </a:graphicData>
+            </a:graphic>
+          </wp:inline>
+        </w:drawing>
+      </w:r>
+      <w:r>
+        <w:rPr>
+          <w:noProof/>
+        </w:rPr>
+        <w:drawing>
+          <wp:inline distT="0" distB="0" distL="0" distR="0">
+            <wp:extent cx="2215734" cy="556716"/>
+            <wp:effectExtent l="0" t="0" r="0" b="0"/>
+            <wp:docPr id="39" name="Imagen 39" descr="Recorte de pantalla"/>
+            <wp:cNvGraphicFramePr>
+              <a:graphicFrameLocks xmlns:a="http://schemas.openxmlformats.org/drawingml/2006/main" noChangeAspect="1"/>
+            </wp:cNvGraphicFramePr>
+            <a:graphic xmlns:a="http://schemas.openxmlformats.org/drawingml/2006/main">
+              <a:graphicData uri="http://schemas.openxmlformats.org/drawingml/2006/picture">
+                <pic:pic xmlns:pic="http://schemas.openxmlformats.org/drawingml/2006/picture">
+                  <pic:nvPicPr>
+                    <pic:cNvPr id="39" name="A40D304.tmp"/>
+                    <pic:cNvPicPr/>
+                  </pic:nvPicPr>
+                  <pic:blipFill>
+                    <a:blip r:embed="rId12">
+                      <a:extLst>
+                        <a:ext uri="{28A0092B-C50C-407E-A947-70E740481C1C}">
+                          <a14:useLocalDpi xmlns:a14="http://schemas.microsoft.com/office/drawing/2010/main" val="0"/>
+                        </a:ext>
+                      </a:extLst>
+                    </a:blip>
+                    <a:stretch>
+                      <a:fillRect/>
+                    </a:stretch>
+                  </pic:blipFill>
+                  <pic:spPr>
+                    <a:xfrm>
+                      <a:off x="0" y="0"/>
+                      <a:ext cx="2225704" cy="559221"/>
+                    </a:xfrm>
+                    <a:prstGeom prst="rect">
+                      <a:avLst/>
+                    </a:prstGeom>
+                  </pic:spPr>
+                </pic:pic>
+              </a:graphicData>
+            </a:graphic>
+          </wp:inline>
+        </w:drawing>
+      </w:r>
+    </w:p>
+    <w:p>
+      <w:r>
+        <w:t>Y entonces en nuestro historial de github podríamos ver el commit y ya podríamos hacer una nueva Branch con los cambios actualizados</w:t>
+      </w:r>
+      <w:r>
+        <w:br/>
+      </w:r>
+      <w:r>
+        <w:rPr>
+          <w:noProof/>
+        </w:rPr>
+        <w:drawing>
+          <wp:inline distT="0" distB="0" distL="0" distR="0">
+            <wp:extent cx="2534004" cy="695422"/>
+            <wp:effectExtent l="0" t="0" r="0" b="9525"/>
+            <wp:docPr id="40" name="Imagen 40" descr="Recorte de pantalla"/>
+            <wp:cNvGraphicFramePr>
+              <a:graphicFrameLocks xmlns:a="http://schemas.openxmlformats.org/drawingml/2006/main" noChangeAspect="1"/>
+            </wp:cNvGraphicFramePr>
+            <a:graphic xmlns:a="http://schemas.openxmlformats.org/drawingml/2006/main">
+              <a:graphicData uri="http://schemas.openxmlformats.org/drawingml/2006/picture">
+                <pic:pic xmlns:pic="http://schemas.openxmlformats.org/drawingml/2006/picture">
+                  <pic:nvPicPr>
+                    <pic:cNvPr id="40" name="A409F2F.tmp"/>
+                    <pic:cNvPicPr/>
+                  </pic:nvPicPr>
+                  <pic:blipFill>
+                    <a:blip r:embed="rId13">
+                      <a:extLst>
+                        <a:ext uri="{28A0092B-C50C-407E-A947-70E740481C1C}">
+                          <a14:useLocalDpi xmlns:a14="http://schemas.microsoft.com/office/drawing/2010/main" val="0"/>
+                        </a:ext>
+                      </a:extLst>
+                    </a:blip>
+                    <a:stretch>
+                      <a:fillRect/>
+                    </a:stretch>
+                  </pic:blipFill>
+                  <pic:spPr>
+                    <a:xfrm>
+                      <a:off x="0" y="0"/>
+                      <a:ext cx="2534004" cy="695422"/>
+                    </a:xfrm>
+                    <a:prstGeom prst="rect">
+                      <a:avLst/>
+                    </a:prstGeom>
+                  </pic:spPr>
+                </pic:pic>
+              </a:graphicData>
+            </a:graphic>
+          </wp:inline>
+        </w:drawing>
+      </w:r>
+    </w:p>
+    <w:p>
+      <w:r>
+        <w:br w:type="page"/>
+      </w:r>
+    </w:p>
+    <w:p>
+      <w:pPr>
+        <w:pStyle w:val="Ttulo2"/>
+      </w:pPr>
+      <w:r>
+        <w:lastRenderedPageBreak/>
+        <w:t>Pregunta 2: explicar y diagramar spring batch</w:t>
+      </w:r>
+    </w:p>
+    <w:p>
+      <w:r>
+        <w:t xml:space="preserve">Spring batch es un framework utilizado para el procesamiento de volúmenes muy grandes de datos, esta compuesto por diferentes módulos: JobRepository, </w:t>
+      </w:r>
+      <w:r>
+        <w:t xml:space="preserve">JobLauncher, </w:t>
+      </w:r>
+      <w:r>
+        <w:t>Job, Step</w:t>
+      </w:r>
+      <w:r>
+        <w:t xml:space="preserve">, </w:t>
+      </w:r>
+      <w:r>
+        <w:t>ítem Reader</w:t>
+      </w:r>
+      <w:r>
+        <w:t>, ItemProcessor e ItemWriter</w:t>
+      </w:r>
+      <w:r>
+        <w:t>.</w:t>
+      </w:r>
+    </w:p>
+    <w:p>
+      <w:pPr>
+        <w:pStyle w:val="Subttulo"/>
+      </w:pPr>
+      <w:r>
+        <w:t>Job repository</w:t>
+      </w:r>
+    </w:p>
+    <w:p>
+      <w:r>
+        <w:t>Se utiliza para almacenar la información en un repositorio persistente o bien en memoria. Es utilizado para escribir los datos y consultarlos para comprobar la ejecución de procesos o bien para reprocesar los ficheros que puedan fallar y así no ejecutar todo el proceso. Dentro de este repositorio se escriben y consultan una serie de tablas que existen en base de datos.</w:t>
+      </w:r>
+    </w:p>
+    <w:p>
+      <w:pPr>
+        <w:pStyle w:val="Subttulo"/>
+      </w:pPr>
+      <w:r>
+        <w:t>job y step</w:t>
+      </w:r>
+    </w:p>
+    <w:p>
+      <w:r>
+        <w:t>Un Job es un bloque de trabajo donde se ejecutan varios procesos o steps, cada uno de los steps re realiza en 3 partes: Ítem Reader, se encarga de leer los procesos por lotes y puede ser producidos por una base de datos, un bróker o un fichero. Ítem Proccessor es el responsable de transformar ítems previamente leídos, en este proceso se incluye el filtrado de datos y la lógica de negocio. Ítem Writer, Se encarga de la escritura de los ítems, tiene la capacidad de hacer inserciones a una base de datos, ficheros, bróker etc.</w:t>
+      </w:r>
+    </w:p>
+    <w:p>
+      <w:r>
+        <w:t xml:space="preserve">Spring batch nos otorga la facilidad de trabajar con los ítems de manera unitaria, además de poder definir el tamaño </w:t>
+      </w:r>
+      <w:r>
+        <w:t>de los lotes que vallamos a manipular, dando la opción de trabajar de 20 en 20, 100 en 100, y cada uno de estos lotes se procesaran en commits por el step, a esto se le conoce como chunk.</w:t>
+      </w:r>
+    </w:p>
+    <w:p>
+      <w:r>
+        <w:rPr>
+          <w:noProof/>
+        </w:rPr>
+        <w:drawing>
+          <wp:inline distT="0" distB="0" distL="0" distR="0">
+            <wp:extent cx="3138220" cy="2885462"/>
+            <wp:effectExtent l="0" t="0" r="5080" b="0"/>
+            <wp:docPr id="41" name="Imagen 41" descr="C:\Users\HP\Downloads\springbatch.png"/>
+            <wp:cNvGraphicFramePr>
+              <a:graphicFrameLocks xmlns:a="http://schemas.openxmlformats.org/drawingml/2006/main" noChangeAspect="1"/>
+            </wp:cNvGraphicFramePr>
+            <a:graphic xmlns:a="http://schemas.openxmlformats.org/drawingml/2006/main">
+              <a:graphicData uri="http://schemas.openxmlformats.org/drawingml/2006/picture">
+                <pic:pic xmlns:pic="http://schemas.openxmlformats.org/drawingml/2006/picture">
+                  <pic:nvPicPr>
+                    <pic:cNvPr id="0" name="Picture 1" descr="C:\Users\HP\Downloads\springbatch.png"/>
+                    <pic:cNvPicPr>
+                      <a:picLocks noChangeAspect="1" noChangeArrowheads="1"/>
+                    </pic:cNvPicPr>
+                  </pic:nvPicPr>
+                  <pic:blipFill>
+                    <a:blip r:embed="rId14">
+                      <a:extLst>
+                        <a:ext uri="{28A0092B-C50C-407E-A947-70E740481C1C}">
+                          <a14:useLocalDpi xmlns:a14="http://schemas.microsoft.com/office/drawing/2010/main" val="0"/>
+                        </a:ext>
+                      </a:extLst>
+                    </a:blip>
+                    <a:srcRect/>
+                    <a:stretch>
+                      <a:fillRect/>
+                    </a:stretch>
+                  </pic:blipFill>
+                  <pic:spPr bwMode="auto">
+                    <a:xfrm>
+                      <a:off x="0" y="0"/>
+                      <a:ext cx="3153981" cy="2899954"/>
+                    </a:xfrm>
+                    <a:prstGeom prst="rect">
+                      <a:avLst/>
+                    </a:prstGeom>
+                    <a:noFill/>
+                    <a:ln>
+                      <a:noFill/>
+                    </a:ln>
+                  </pic:spPr>
+                </pic:pic>
+              </a:graphicData>
+            </a:graphic>
+          </wp:inline>
+        </w:drawing>
+      </w:r>
+    </w:p>
+    <w:p>
+      <w:r>
+        <w:br w:type="page"/>
+      </w:r>
+    </w:p>
+    <w:p>
+      <w:pPr>
+        <w:pStyle w:val="Ttulo2"/>
+      </w:pPr>
+      <w:r>
+        <w:lastRenderedPageBreak/>
+        <w:t>Pregunta 3: Explica y Diagrama el uso de mvc en spring</w:t>
+      </w:r>
+    </w:p>
+    <w:p>
+      <w:pPr>
+        <w:pStyle w:val="Subttulo"/>
+      </w:pPr>
+      <w:r>
+        <w:t>Spring mvc</w:t>
+      </w:r>
+    </w:p>
+    <w:p>
+      <w:r>
+        <w:t>El framework de spring mvc nos sirve para realizar aplicaciones</w:t>
+      </w:r>
+      <w:r>
+        <w:t xml:space="preserve"> que generan páginas</w:t>
+      </w:r>
+      <w:r>
+        <w:t xml:space="preserve"> web</w:t>
+      </w:r>
+      <w:r>
+        <w:t xml:space="preserve"> sencillas con HTML. Esta herramienta implementa el modelo mvc </w:t>
+      </w:r>
+      <w:r>
+        <w:t>clásico,</w:t>
+      </w:r>
+      <w:r>
+        <w:t xml:space="preserve"> pero agregando un actor responsable de </w:t>
+      </w:r>
+      <w:r>
+        <w:t>gestionar las entradas y salidas entre las capas del modelo mvc y las peticiones http, este actor se conoce como Front Controller.</w:t>
+      </w:r>
+    </w:p>
+    <w:p>
+      <w:r>
+        <w:rPr>
+          <w:noProof/>
+        </w:rPr>
+        <w:drawing>
+          <wp:inline distT="0" distB="0" distL="0" distR="0">
+            <wp:extent cx="5610860" cy="3437890"/>
+            <wp:effectExtent l="0" t="0" r="8890" b="0"/>
+            <wp:docPr id="42" name="Imagen 42" descr="C:\Users\HP\Downloads\mvc spring.png"/>
+            <wp:cNvGraphicFramePr>
+              <a:graphicFrameLocks xmlns:a="http://schemas.openxmlformats.org/drawingml/2006/main" noChangeAspect="1"/>
+            </wp:cNvGraphicFramePr>
+            <a:graphic xmlns:a="http://schemas.openxmlformats.org/drawingml/2006/main">
+              <a:graphicData uri="http://schemas.openxmlformats.org/drawingml/2006/picture">
+                <pic:pic xmlns:pic="http://schemas.openxmlformats.org/drawingml/2006/picture">
+                  <pic:nvPicPr>
+                    <pic:cNvPr id="0" name="Picture 2" descr="C:\Users\HP\Downloads\mvc spring.png"/>
+                    <pic:cNvPicPr>
+                      <a:picLocks noChangeAspect="1" noChangeArrowheads="1"/>
+                    </pic:cNvPicPr>
+                  </pic:nvPicPr>
+                  <pic:blipFill>
+                    <a:blip r:embed="rId15">
+                      <a:extLst>
+                        <a:ext uri="{28A0092B-C50C-407E-A947-70E740481C1C}">
+                          <a14:useLocalDpi xmlns:a14="http://schemas.microsoft.com/office/drawing/2010/main" val="0"/>
+                        </a:ext>
+                      </a:extLst>
+                    </a:blip>
+                    <a:srcRect/>
+                    <a:stretch>
+                      <a:fillRect/>
+                    </a:stretch>
+                  </pic:blipFill>
+                  <pic:spPr bwMode="auto">
+                    <a:xfrm>
+                      <a:off x="0" y="0"/>
+                      <a:ext cx="5610860" cy="3437890"/>
+                    </a:xfrm>
+                    <a:prstGeom prst="rect">
+                      <a:avLst/>
+                    </a:prstGeom>
+                    <a:noFill/>
+                    <a:ln>
+                      <a:noFill/>
+                    </a:ln>
+                  </pic:spPr>
+                </pic:pic>
+              </a:graphicData>
+            </a:graphic>
+          </wp:inline>
+        </w:drawing>
+      </w:r>
+      <w:bookmarkStart w:id="0" w:name="_GoBack"/>
+      <w:bookmarkEnd w:id="0"/>
     </w:p>
     <w:sectPr>
       <w:pgSz w:w="12240" w:h="15840"/>

</xml_diff>